<commit_message>
Proof reading article 2nd time 1-26-2024
</commit_message>
<xml_diff>
--- a/Articles/2024/1-Flexbox/2-Flex-box-Properties/Write Up.docx
+++ b/Articles/2024/1-Flexbox/2-Flex-box-Properties/Write Up.docx
@@ -52,6 +52,18 @@
         <w:t>2 Flex-Box Properties Foundations</w:t>
       </w:r>
     </w:p>
+    <w:p/>
+    <w:p>
+      <w:hyperlink r:id="rId5" w:history="1">
+        <w:r>
+          <w:rPr>
+            <w:rStyle w:val="Hyperlink"/>
+          </w:rPr>
+          <w:t>https://starsindust.github.io/Enlightenment/Articles/2024/1-Flexbox/2-Flex-box-Properties/2-Flexbox-Properties-Foundations.html</w:t>
+        </w:r>
+      </w:hyperlink>
+    </w:p>
+    <w:p/>
     <w:sectPr>
       <w:pgSz w:w="12240" w:h="15840"/>
       <w:pgMar w:top="1440" w:right="1440" w:bottom="1440" w:left="1440" w:header="720" w:footer="720" w:gutter="0"/>
@@ -1992,6 +2004,29 @@
       <w:szCs w:val="28"/>
     </w:rPr>
   </w:style>
+  <w:style w:type="character" w:styleId="Hyperlink">
+    <w:name w:val="Hyperlink"/>
+    <w:basedOn w:val="DefaultParagraphFont"/>
+    <w:uiPriority w:val="99"/>
+    <w:unhideWhenUsed/>
+    <w:rsid w:val="00642B53"/>
+    <w:rPr>
+      <w:color w:val="0563C1" w:themeColor="hyperlink"/>
+      <w:u w:val="single"/>
+    </w:rPr>
+  </w:style>
+  <w:style w:type="character" w:styleId="UnresolvedMention">
+    <w:name w:val="Unresolved Mention"/>
+    <w:basedOn w:val="DefaultParagraphFont"/>
+    <w:uiPriority w:val="99"/>
+    <w:semiHidden/>
+    <w:unhideWhenUsed/>
+    <w:rsid w:val="00642B53"/>
+    <w:rPr>
+      <w:color w:val="605E5C"/>
+      <w:shd w:val="clear" w:color="auto" w:fill="E1DFDD"/>
+    </w:rPr>
+  </w:style>
 </w:styles>
 </file>
 

</xml_diff>

<commit_message>
Changes to Write up page
</commit_message>
<xml_diff>
--- a/Articles/2024/1-Flexbox/2-Flex-box-Properties/Write Up.docx
+++ b/Articles/2024/1-Flexbox/2-Flex-box-Properties/Write Up.docx
@@ -40,7 +40,13 @@
     <w:p/>
     <w:p>
       <w:r>
-        <w:t>This will be part 2 of our series on flexbox. Now we start getting into more of the interesting working of this styling technology with a few properties. We will first take a look at the old way of doing things with using block and inline blocks, and then give you a taste of how things are done with flexbox. If this is the sort of thing that you have been just waiting to learn for your self then please join us for our brand-new tutorial entitled:</w:t>
+        <w:t>This will be part 2 of our series on flexbox. Now we start getting into more of the interesting working of this styling technology with a few properties. We will first take a look at the old way of doing things with using block and inline blocks, and then give you a taste of how things are done with flexbox.</w:t>
+      </w:r>
+    </w:p>
+    <w:p/>
+    <w:p>
+      <w:r>
+        <w:t xml:space="preserve"> If this is the sort of thing that you have been just waiting to learn for your self then please join us for our brand-new tutorial entitled:</w:t>
       </w:r>
     </w:p>
     <w:p/>

</xml_diff>